<commit_message>
Formatted Design Patterns doc
</commit_message>
<xml_diff>
--- a/Final Report/Design Patterns.docx
+++ b/Final Report/Design Patterns.docx
@@ -91,15 +91,15 @@
     </w:p>
     <w:p>
       <w:pPr>
-        <w:pStyle w:val="Heading2"/>
-        <w:spacing w:after="120"/>
+        <w:pStyle w:val="Heading1"/>
+        <w:spacing w:after="240"/>
       </w:pPr>
       <w:r>
         <w:lastRenderedPageBreak/>
         <w:t>MVC</w:t>
       </w:r>
       <w:r>
-        <w:t xml:space="preserve"> Pattern </w:t>
+        <w:t xml:space="preserve"> PATTERN </w:t>
       </w:r>
     </w:p>
     <w:p>
@@ -1997,12 +1997,15 @@
     </w:p>
     <w:p>
       <w:pPr>
-        <w:pStyle w:val="Heading2"/>
-        <w:spacing w:after="120"/>
+        <w:pStyle w:val="Heading1"/>
+        <w:spacing w:after="240"/>
       </w:pPr>
       <w:r>
         <w:lastRenderedPageBreak/>
-        <w:t xml:space="preserve">Observer (listener) pattern </w:t>
+        <w:t>OBSERVER (LISTENER) PATTERN</w:t>
+      </w:r>
+      <w:r>
+        <w:t xml:space="preserve"> </w:t>
       </w:r>
     </w:p>
     <w:p>
@@ -3960,6 +3963,7 @@
           <w:sz w:val="20"/>
           <w:szCs w:val="20"/>
         </w:rPr>
+        <w:lastRenderedPageBreak/>
         <w:t>“</w:t>
       </w:r>
       <w:proofErr w:type="spellStart"/>
@@ -4036,7 +4040,6 @@
           <w:sz w:val="20"/>
           <w:szCs w:val="20"/>
         </w:rPr>
-        <w:lastRenderedPageBreak/>
         <w:t>net.sf.borg.model.</w:t>
       </w:r>
       <w:r>
@@ -5491,6 +5494,7 @@
           <w:b/>
           <w:bCs/>
         </w:rPr>
+        <w:lastRenderedPageBreak/>
         <w:t>Remark</w:t>
       </w:r>
       <w:r>
@@ -5705,6 +5709,7 @@
           <w:szCs w:val="24"/>
           <w:lang w:eastAsia="en-CA"/>
         </w:rPr>
+        <w:lastRenderedPageBreak/>
         <w:drawing>
           <wp:inline distT="0" distB="0" distL="0" distR="0">
             <wp:extent cx="5943600" cy="3187901"/>
@@ -5754,15 +5759,15 @@
     </w:p>
     <w:p>
       <w:pPr>
-        <w:pStyle w:val="Heading2"/>
-        <w:spacing w:after="120"/>
+        <w:pStyle w:val="Heading1"/>
+        <w:spacing w:after="240"/>
       </w:pPr>
       <w:r>
         <w:br w:type="page"/>
       </w:r>
       <w:r>
         <w:lastRenderedPageBreak/>
-        <w:t>M4 Borg Design Pattern</w:t>
+        <w:t>M4 BORG DESIGN PATTERN</w:t>
       </w:r>
     </w:p>
     <w:p>
@@ -7493,15 +7498,15 @@
     </w:p>
     <w:p>
       <w:pPr>
-        <w:pStyle w:val="Heading2"/>
-        <w:spacing w:after="120"/>
+        <w:pStyle w:val="Heading1"/>
+        <w:spacing w:after="240"/>
       </w:pPr>
       <w:r>
         <w:br w:type="page"/>
       </w:r>
       <w:r>
         <w:lastRenderedPageBreak/>
-        <w:t xml:space="preserve">M4 Borg Design Pattern </w:t>
+        <w:t xml:space="preserve">M4 BORG DESIGN PATTERN </w:t>
       </w:r>
     </w:p>
     <w:p>
@@ -7625,7 +7630,7 @@
                     <a:blip r:embed="rId17" cstate="print">
                       <a:extLst>
                         <a:ext uri="{28A0092B-C50C-407E-A947-70E740481C1C}">
-                          <a14:useLocalDpi xmlns="" xmlns:wpc="http://schemas.microsoft.com/office/word/2010/wordprocessingCanvas" xmlns:mc="http://schemas.openxmlformats.org/markup-compatibility/2006" xmlns:o="urn:schemas-microsoft-com:office:office" xmlns:v="urn:schemas-microsoft-com:vml" xmlns:wp14="http://schemas.microsoft.com/office/word/2010/wordprocessingDrawing" xmlns:w10="urn:schemas-microsoft-com:office:word" xmlns:w="http://schemas.openxmlformats.org/wordprocessingml/2006/main" xmlns:w14="http://schemas.microsoft.com/office/word/2010/wordml" xmlns:w15="http://schemas.microsoft.com/office/word/2012/wordml" xmlns:wpg="http://schemas.microsoft.com/office/word/2010/wordprocessingGroup" xmlns:wpi="http://schemas.microsoft.com/office/word/2010/wordprocessingInk" xmlns:wps="http://schemas.microsoft.com/office/word/2010/wordprocessingShape" xmlns:a14="http://schemas.microsoft.com/office/drawing/2010/main" val="0"/>
+                          <a14:useLocalDpi xmlns:a14="http://schemas.microsoft.com/office/drawing/2010/main" xmlns:wps="http://schemas.microsoft.com/office/word/2010/wordprocessingShape" xmlns:wpi="http://schemas.microsoft.com/office/word/2010/wordprocessingInk" xmlns:wpg="http://schemas.microsoft.com/office/word/2010/wordprocessingGroup" xmlns:w15="http://schemas.microsoft.com/office/word/2012/wordml" xmlns:w14="http://schemas.microsoft.com/office/word/2010/wordml" xmlns:w="http://schemas.openxmlformats.org/wordprocessingml/2006/main" xmlns:w10="urn:schemas-microsoft-com:office:word" xmlns:wp14="http://schemas.microsoft.com/office/word/2010/wordprocessingDrawing" xmlns:v="urn:schemas-microsoft-com:vml" xmlns:o="urn:schemas-microsoft-com:office:office" xmlns:mc="http://schemas.openxmlformats.org/markup-compatibility/2006" xmlns:wpc="http://schemas.microsoft.com/office/word/2010/wordprocessingCanvas" xmlns="" val="0"/>
                         </a:ext>
                       </a:extLst>
                     </a:blip>
@@ -7675,7 +7680,6 @@
     <w:p/>
     <w:p>
       <w:r>
-        <w:lastRenderedPageBreak/>
         <w:t>Code snippets</w:t>
       </w:r>
     </w:p>
@@ -8814,6 +8818,7 @@
           <w:rFonts w:ascii="Consolas" w:hAnsi="Consolas" w:cs="Consolas"/>
           <w:sz w:val="20"/>
           <w:szCs w:val="20"/>
+          <w:lang w:val="fr-CA"/>
         </w:rPr>
       </w:pPr>
       <w:r>
@@ -8832,6 +8837,7 @@
           <w:color w:val="3F7F5F"/>
           <w:sz w:val="20"/>
           <w:szCs w:val="20"/>
+          <w:lang w:val="fr-CA"/>
         </w:rPr>
         <w:t>/* (non-</w:t>
       </w:r>
@@ -8843,6 +8849,7 @@
           <w:sz w:val="20"/>
           <w:szCs w:val="20"/>
           <w:u w:val="single"/>
+          <w:lang w:val="fr-CA"/>
         </w:rPr>
         <w:t>Javadoc</w:t>
       </w:r>
@@ -8853,6 +8860,7 @@
           <w:color w:val="3F7F5F"/>
           <w:sz w:val="20"/>
           <w:szCs w:val="20"/>
+          <w:lang w:val="fr-CA"/>
         </w:rPr>
         <w:t>)</w:t>
       </w:r>
@@ -8867,6 +8875,7 @@
           <w:rFonts w:ascii="Consolas" w:hAnsi="Consolas" w:cs="Consolas"/>
           <w:sz w:val="20"/>
           <w:szCs w:val="20"/>
+          <w:lang w:val="fr-CA"/>
         </w:rPr>
       </w:pPr>
       <w:r>
@@ -8875,9 +8884,10 @@
           <w:color w:val="3F7F5F"/>
           <w:sz w:val="20"/>
           <w:szCs w:val="20"/>
+          <w:lang w:val="fr-CA"/>
         </w:rPr>
         <w:tab/>
-        <w:t xml:space="preserve"> * @see </w:t>
+        <w:t xml:space="preserve"> * @</w:t>
       </w:r>
       <w:proofErr w:type="spellStart"/>
       <w:r>
@@ -8886,9 +8896,44 @@
           <w:color w:val="3F7F5F"/>
           <w:sz w:val="20"/>
           <w:szCs w:val="20"/>
-        </w:rPr>
-        <w:t>net.sf.borg.model.entity.CalendarEntity#</w:t>
-      </w:r>
+          <w:lang w:val="fr-CA"/>
+        </w:rPr>
+        <w:t>see</w:t>
+      </w:r>
+      <w:proofErr w:type="spellEnd"/>
+      <w:r>
+        <w:rPr>
+          <w:rFonts w:ascii="Consolas" w:hAnsi="Consolas" w:cs="Consolas"/>
+          <w:color w:val="3F7F5F"/>
+          <w:sz w:val="20"/>
+          <w:szCs w:val="20"/>
+          <w:lang w:val="fr-CA"/>
+        </w:rPr>
+        <w:t xml:space="preserve"> </w:t>
+      </w:r>
+      <w:proofErr w:type="spellStart"/>
+      <w:r>
+        <w:rPr>
+          <w:rFonts w:ascii="Consolas" w:hAnsi="Consolas" w:cs="Consolas"/>
+          <w:color w:val="3F7F5F"/>
+          <w:sz w:val="20"/>
+          <w:szCs w:val="20"/>
+          <w:lang w:val="fr-CA"/>
+        </w:rPr>
+        <w:t>net.sf.borg.model.entity.CalendarEntity</w:t>
+      </w:r>
+      <w:proofErr w:type="spellEnd"/>
+      <w:r>
+        <w:rPr>
+          <w:rFonts w:ascii="Consolas" w:hAnsi="Consolas" w:cs="Consolas"/>
+          <w:color w:val="3F7F5F"/>
+          <w:sz w:val="20"/>
+          <w:szCs w:val="20"/>
+          <w:lang w:val="fr-CA"/>
+        </w:rPr>
+        <w:t>#</w:t>
+      </w:r>
+      <w:proofErr w:type="spellStart"/>
       <w:proofErr w:type="gramStart"/>
       <w:r>
         <w:rPr>
@@ -8896,6 +8941,7 @@
           <w:color w:val="3F7F5F"/>
           <w:sz w:val="20"/>
           <w:szCs w:val="20"/>
+          <w:lang w:val="fr-CA"/>
         </w:rPr>
         <w:t>getDuration</w:t>
       </w:r>
@@ -8906,6 +8952,7 @@
           <w:color w:val="3F7F5F"/>
           <w:sz w:val="20"/>
           <w:szCs w:val="20"/>
+          <w:lang w:val="fr-CA"/>
         </w:rPr>
         <w:t>()</w:t>
       </w:r>
@@ -8921,6 +8968,7 @@
           <w:rFonts w:ascii="Consolas" w:hAnsi="Consolas" w:cs="Consolas"/>
           <w:sz w:val="20"/>
           <w:szCs w:val="20"/>
+          <w:lang w:val="fr-CA"/>
         </w:rPr>
       </w:pPr>
       <w:r>
@@ -8929,6 +8977,7 @@
           <w:color w:val="3F7F5F"/>
           <w:sz w:val="20"/>
           <w:szCs w:val="20"/>
+          <w:lang w:val="fr-CA"/>
         </w:rPr>
         <w:tab/>
         <w:t xml:space="preserve"> */</w:t>
@@ -8953,6 +9002,7 @@
           <w:color w:val="000000"/>
           <w:sz w:val="20"/>
           <w:szCs w:val="20"/>
+          <w:lang w:val="fr-CA"/>
         </w:rPr>
         <w:tab/>
       </w:r>
@@ -9959,6 +10009,7 @@
           <w:szCs w:val="20"/>
           <w:lang w:val="en-US"/>
         </w:rPr>
+        <w:lastRenderedPageBreak/>
         <w:tab/>
       </w:r>
       <w:r>
@@ -10063,7 +10114,6 @@
           <w:szCs w:val="20"/>
           <w:lang w:val="en-US"/>
         </w:rPr>
-        <w:lastRenderedPageBreak/>
         <w:tab/>
       </w:r>
       <w:r>
@@ -12795,6 +12845,7 @@
           <w:szCs w:val="20"/>
           <w:lang w:val="en-US"/>
         </w:rPr>
+        <w:lastRenderedPageBreak/>
         <w:tab/>
         <w:t xml:space="preserve"> */</w:t>
       </w:r>
@@ -12847,7 +12898,6 @@
           <w:szCs w:val="20"/>
           <w:lang w:val="en-US"/>
         </w:rPr>
-        <w:lastRenderedPageBreak/>
         <w:tab/>
       </w:r>
       <w:proofErr w:type="gramStart"/>
@@ -15329,6 +15379,7 @@
           <w:szCs w:val="20"/>
           <w:lang w:val="en-US"/>
         </w:rPr>
+        <w:lastRenderedPageBreak/>
         <w:tab/>
       </w:r>
     </w:p>
@@ -15346,7 +15397,6 @@
     </w:p>
     <w:p>
       <w:r>
-        <w:lastRenderedPageBreak/>
         <w:t>REFERNCES:</w:t>
       </w:r>
     </w:p>

</xml_diff>